<commit_message>
doc: elaborado capitulo 8 casos de testes
</commit_message>
<xml_diff>
--- a/Tarefas individuais FASE 4.docx
+++ b/Tarefas individuais FASE 4.docx
@@ -1,6 +1,6 @@
 
 <file path=word/document.xml><?xml version="1.0" encoding="utf-8"?>
-<w:document xmlns:wpc="http://schemas.microsoft.com/office/word/2010/wordprocessingCanvas" xmlns:mc="http://schemas.openxmlformats.org/markup-compatibility/2006" xmlns:o="urn:schemas-microsoft-com:office:office" xmlns:r="http://schemas.openxmlformats.org/officeDocument/2006/relationships" xmlns:m="http://schemas.openxmlformats.org/officeDocument/2006/math" xmlns:v="urn:schemas-microsoft-com:vml" xmlns:wp14="http://schemas.microsoft.com/office/word/2010/wordprocessingDrawing" xmlns:wp="http://schemas.openxmlformats.org/drawingml/2006/wordprocessingDrawing" xmlns:w10="urn:schemas-microsoft-com:office:word" xmlns:w="http://schemas.openxmlformats.org/wordprocessingml/2006/main" xmlns:w14="http://schemas.microsoft.com/office/word/2010/wordml" xmlns:w15="http://schemas.microsoft.com/office/word/2012/wordml" xmlns:wpg="http://schemas.microsoft.com/office/word/2010/wordprocessingGroup" xmlns:wpi="http://schemas.microsoft.com/office/word/2010/wordprocessingInk" xmlns:wne="http://schemas.microsoft.com/office/word/2006/wordml" xmlns:wps="http://schemas.microsoft.com/office/word/2010/wordprocessingShape" mc:Ignorable="w14 w15 wp14">
+<w:document xmlns:wpc="http://schemas.microsoft.com/office/word/2010/wordprocessingCanvas" xmlns:cx="http://schemas.microsoft.com/office/drawing/2014/chartex" xmlns:cx1="http://schemas.microsoft.com/office/drawing/2015/9/8/chartex" xmlns:cx2="http://schemas.microsoft.com/office/drawing/2015/10/21/chartex" xmlns:cx3="http://schemas.microsoft.com/office/drawing/2016/5/9/chartex" xmlns:cx4="http://schemas.microsoft.com/office/drawing/2016/5/10/chartex" xmlns:cx5="http://schemas.microsoft.com/office/drawing/2016/5/11/chartex" xmlns:cx6="http://schemas.microsoft.com/office/drawing/2016/5/12/chartex" xmlns:cx7="http://schemas.microsoft.com/office/drawing/2016/5/13/chartex" xmlns:cx8="http://schemas.microsoft.com/office/drawing/2016/5/14/chartex" xmlns:mc="http://schemas.openxmlformats.org/markup-compatibility/2006" xmlns:aink="http://schemas.microsoft.com/office/drawing/2016/ink" xmlns:am3d="http://schemas.microsoft.com/office/drawing/2017/model3d" xmlns:o="urn:schemas-microsoft-com:office:office" xmlns:oel="http://schemas.microsoft.com/office/2019/extlst" xmlns:r="http://schemas.openxmlformats.org/officeDocument/2006/relationships" xmlns:m="http://schemas.openxmlformats.org/officeDocument/2006/math" xmlns:v="urn:schemas-microsoft-com:vml" xmlns:wp14="http://schemas.microsoft.com/office/word/2010/wordprocessingDrawing" xmlns:wp="http://schemas.openxmlformats.org/drawingml/2006/wordprocessingDrawing" xmlns:w10="urn:schemas-microsoft-com:office:word" xmlns:w="http://schemas.openxmlformats.org/wordprocessingml/2006/main" xmlns:w14="http://schemas.microsoft.com/office/word/2010/wordml" xmlns:w15="http://schemas.microsoft.com/office/word/2012/wordml" xmlns:w16cex="http://schemas.microsoft.com/office/word/2018/wordml/cex" xmlns:w16cid="http://schemas.microsoft.com/office/word/2016/wordml/cid" xmlns:w16="http://schemas.microsoft.com/office/word/2018/wordml" xmlns:w16sdtdh="http://schemas.microsoft.com/office/word/2020/wordml/sdtdatahash" xmlns:w16se="http://schemas.microsoft.com/office/word/2015/wordml/symex" xmlns:wpg="http://schemas.microsoft.com/office/word/2010/wordprocessingGroup" xmlns:wpi="http://schemas.microsoft.com/office/word/2010/wordprocessingInk" xmlns:wne="http://schemas.microsoft.com/office/word/2006/wordml" xmlns:wps="http://schemas.microsoft.com/office/word/2010/wordprocessingShape" mc:Ignorable="w14 w15 w16se w16cid w16 w16cex w16sdtdh wp14">
   <w:body>
     <w:tbl>
       <w:tblPr>
@@ -21,6 +21,7 @@
           <w:p>
             <w:pPr>
               <w:pStyle w:val="Ttulo2"/>
+              <w:outlineLvl w:val="1"/>
               <w:rPr>
                 <w:rFonts w:ascii="Arial" w:hAnsi="Arial" w:cs="Arial"/>
                 <w:color w:val="000000" w:themeColor="text1"/>
@@ -146,6 +147,7 @@
           <w:p>
             <w:pPr>
               <w:pStyle w:val="Ttulo2"/>
+              <w:outlineLvl w:val="1"/>
               <w:rPr>
                 <w:rFonts w:ascii="Arial" w:hAnsi="Arial" w:cs="Arial"/>
                 <w:color w:val="000000" w:themeColor="text1"/>
@@ -178,9 +180,9 @@
             <w:r>
               <w:rPr>
                 <w:rFonts w:ascii="Times New Roman" w:hAnsi="Times New Roman" w:cs="Times New Roman"/>
-                <w:color w:val="FF0000"/>
-              </w:rPr>
-              <w:t>TEM QUE FAZER</w:t>
+                <w:color w:val="4472C4" w:themeColor="accent1"/>
+              </w:rPr>
+              <w:t>Lucas</w:t>
             </w:r>
           </w:p>
         </w:tc>
@@ -196,6 +198,14 @@
                 <w:color w:val="000000" w:themeColor="text1"/>
               </w:rPr>
             </w:pPr>
+            <w:r>
+              <w:rPr>
+                <w:rFonts w:ascii="Times New Roman" w:hAnsi="Times New Roman" w:cs="Times New Roman"/>
+                <w:b/>
+                <w:color w:val="000000" w:themeColor="text1"/>
+              </w:rPr>
+              <w:t>OK</w:t>
+            </w:r>
           </w:p>
         </w:tc>
       </w:tr>
@@ -678,8 +688,6 @@
             <w:bookmarkStart w:id="0" w:name="_Toc46909561"/>
             <w:bookmarkStart w:id="1" w:name="_Toc109546223"/>
             <w:bookmarkStart w:id="2" w:name="_Toc111107988"/>
-            <w:bookmarkStart w:id="3" w:name="_GoBack"/>
-            <w:bookmarkEnd w:id="3"/>
             <w:r>
               <w:rPr>
                 <w:rFonts w:cs="Times New Roman"/>
@@ -771,10 +779,10 @@
                 <w:szCs w:val="22"/>
               </w:rPr>
             </w:pPr>
-            <w:bookmarkStart w:id="4" w:name="_Toc46909562"/>
-            <w:bookmarkStart w:id="5" w:name="_Toc109546224"/>
-            <w:bookmarkStart w:id="6" w:name="_Toc111107989"/>
-            <w:bookmarkStart w:id="7" w:name="_Toc14345916"/>
+            <w:bookmarkStart w:id="3" w:name="_Toc46909562"/>
+            <w:bookmarkStart w:id="4" w:name="_Toc109546224"/>
+            <w:bookmarkStart w:id="5" w:name="_Toc111107989"/>
+            <w:bookmarkStart w:id="6" w:name="_Toc14345916"/>
             <w:r>
               <w:rPr>
                 <w:rFonts w:ascii="Times New Roman" w:hAnsi="Times New Roman" w:cs="Times New Roman"/>
@@ -784,11 +792,11 @@
               </w:rPr>
               <w:t>7 Implementação Do Sistema De Software</w:t>
             </w:r>
+            <w:bookmarkEnd w:id="3"/>
             <w:bookmarkEnd w:id="4"/>
             <w:bookmarkEnd w:id="5"/>
-            <w:bookmarkEnd w:id="6"/>
-          </w:p>
-          <w:bookmarkEnd w:id="7"/>
+          </w:p>
+          <w:bookmarkEnd w:id="6"/>
           <w:p>
             <w:pPr>
               <w:rPr>
@@ -872,9 +880,9 @@
                 <w:szCs w:val="22"/>
               </w:rPr>
             </w:pPr>
-            <w:bookmarkStart w:id="8" w:name="_Toc46909563"/>
-            <w:bookmarkStart w:id="9" w:name="_Toc109546225"/>
-            <w:bookmarkStart w:id="10" w:name="_Toc111107990"/>
+            <w:bookmarkStart w:id="7" w:name="_Toc46909563"/>
+            <w:bookmarkStart w:id="8" w:name="_Toc109546225"/>
+            <w:bookmarkStart w:id="9" w:name="_Toc111107990"/>
             <w:r>
               <w:rPr>
                 <w:rFonts w:ascii="Times New Roman" w:hAnsi="Times New Roman" w:cs="Times New Roman"/>
@@ -884,9 +892,9 @@
               </w:rPr>
               <w:t>7.1 Componentes Do Sistema De Software</w:t>
             </w:r>
+            <w:bookmarkEnd w:id="7"/>
             <w:bookmarkEnd w:id="8"/>
             <w:bookmarkEnd w:id="9"/>
-            <w:bookmarkEnd w:id="10"/>
           </w:p>
           <w:p>
             <w:pPr>
@@ -973,9 +981,9 @@
                 <w:szCs w:val="22"/>
               </w:rPr>
             </w:pPr>
-            <w:bookmarkStart w:id="11" w:name="_Toc46909564"/>
-            <w:bookmarkStart w:id="12" w:name="_Toc109546226"/>
-            <w:bookmarkStart w:id="13" w:name="_Toc111107991"/>
+            <w:bookmarkStart w:id="10" w:name="_Toc46909564"/>
+            <w:bookmarkStart w:id="11" w:name="_Toc109546226"/>
+            <w:bookmarkStart w:id="12" w:name="_Toc111107991"/>
             <w:r>
               <w:rPr>
                 <w:rFonts w:ascii="Times New Roman" w:hAnsi="Times New Roman" w:cs="Times New Roman"/>
@@ -985,9 +993,9 @@
               </w:rPr>
               <w:t>7.2 Tecnologias De Implementação</w:t>
             </w:r>
+            <w:bookmarkEnd w:id="10"/>
             <w:bookmarkEnd w:id="11"/>
             <w:bookmarkEnd w:id="12"/>
-            <w:bookmarkEnd w:id="13"/>
           </w:p>
           <w:p>
             <w:pPr>
@@ -1067,9 +1075,9 @@
                 <w:szCs w:val="22"/>
               </w:rPr>
             </w:pPr>
-            <w:bookmarkStart w:id="14" w:name="_Toc46909565"/>
-            <w:bookmarkStart w:id="15" w:name="_Toc109546227"/>
-            <w:bookmarkStart w:id="16" w:name="_Toc111107992"/>
+            <w:bookmarkStart w:id="13" w:name="_Toc46909565"/>
+            <w:bookmarkStart w:id="14" w:name="_Toc109546227"/>
+            <w:bookmarkStart w:id="15" w:name="_Toc111107992"/>
             <w:r>
               <w:rPr>
                 <w:rFonts w:cs="Times New Roman"/>
@@ -1101,9 +1109,9 @@
               </w:rPr>
               <w:t>Adotados</w:t>
             </w:r>
+            <w:bookmarkEnd w:id="13"/>
             <w:bookmarkEnd w:id="14"/>
             <w:bookmarkEnd w:id="15"/>
-            <w:bookmarkEnd w:id="16"/>
           </w:p>
         </w:tc>
         <w:tc>
@@ -1183,11 +1191,11 @@
                 <w:szCs w:val="22"/>
               </w:rPr>
             </w:pPr>
-            <w:bookmarkStart w:id="17" w:name="_Toc507747252"/>
-            <w:bookmarkStart w:id="18" w:name="_Toc14345919"/>
-            <w:bookmarkStart w:id="19" w:name="_Toc46909566"/>
-            <w:bookmarkStart w:id="20" w:name="_Toc109546228"/>
-            <w:bookmarkStart w:id="21" w:name="_Toc111107993"/>
+            <w:bookmarkStart w:id="16" w:name="_Toc507747252"/>
+            <w:bookmarkStart w:id="17" w:name="_Toc14345919"/>
+            <w:bookmarkStart w:id="18" w:name="_Toc46909566"/>
+            <w:bookmarkStart w:id="19" w:name="_Toc109546228"/>
+            <w:bookmarkStart w:id="20" w:name="_Toc111107993"/>
             <w:r>
               <w:rPr>
                 <w:rFonts w:cs="Times New Roman"/>
@@ -1207,23 +1215,36 @@
                 <w:sz w:val="22"/>
                 <w:szCs w:val="22"/>
               </w:rPr>
-              <w:t>Design Patterns</w:t>
-            </w:r>
-            <w:bookmarkEnd w:id="17"/>
+              <w:t xml:space="preserve">Design </w:t>
+            </w:r>
+            <w:proofErr w:type="spellStart"/>
             <w:r>
               <w:rPr>
                 <w:rFonts w:cs="Times New Roman"/>
                 <w:b w:val="0"/>
+                <w:i/>
+                <w:color w:val="000000" w:themeColor="text1"/>
+                <w:sz w:val="22"/>
+                <w:szCs w:val="22"/>
+              </w:rPr>
+              <w:t>Patterns</w:t>
+            </w:r>
+            <w:bookmarkEnd w:id="16"/>
+            <w:proofErr w:type="spellEnd"/>
+            <w:r>
+              <w:rPr>
+                <w:rFonts w:cs="Times New Roman"/>
+                <w:b w:val="0"/>
                 <w:color w:val="000000" w:themeColor="text1"/>
                 <w:sz w:val="22"/>
                 <w:szCs w:val="22"/>
               </w:rPr>
               <w:t xml:space="preserve"> Aplicados</w:t>
             </w:r>
+            <w:bookmarkEnd w:id="17"/>
             <w:bookmarkEnd w:id="18"/>
             <w:bookmarkEnd w:id="19"/>
             <w:bookmarkEnd w:id="20"/>
-            <w:bookmarkEnd w:id="21"/>
           </w:p>
         </w:tc>
         <w:tc>
@@ -1295,10 +1316,10 @@
                 <w:szCs w:val="22"/>
               </w:rPr>
             </w:pPr>
-            <w:bookmarkStart w:id="22" w:name="_Toc14345920"/>
-            <w:bookmarkStart w:id="23" w:name="_Toc46909567"/>
-            <w:bookmarkStart w:id="24" w:name="_Toc109546229"/>
-            <w:bookmarkStart w:id="25" w:name="_Toc111107994"/>
+            <w:bookmarkStart w:id="21" w:name="_Toc14345920"/>
+            <w:bookmarkStart w:id="22" w:name="_Toc46909567"/>
+            <w:bookmarkStart w:id="23" w:name="_Toc109546229"/>
+            <w:bookmarkStart w:id="24" w:name="_Toc111107994"/>
             <w:r>
               <w:rPr>
                 <w:rFonts w:cs="Times New Roman"/>
@@ -1309,10 +1330,10 @@
               </w:rPr>
               <w:t>7.2.3 Convenções E Guias Para Codificação</w:t>
             </w:r>
+            <w:bookmarkEnd w:id="21"/>
             <w:bookmarkEnd w:id="22"/>
             <w:bookmarkEnd w:id="23"/>
             <w:bookmarkEnd w:id="24"/>
-            <w:bookmarkEnd w:id="25"/>
           </w:p>
           <w:p>
             <w:pPr>
@@ -1392,11 +1413,11 @@
                 <w:szCs w:val="22"/>
               </w:rPr>
             </w:pPr>
-            <w:bookmarkStart w:id="26" w:name="_Toc507747250"/>
-            <w:bookmarkStart w:id="27" w:name="_Toc14345915"/>
-            <w:bookmarkStart w:id="28" w:name="_Toc46909568"/>
-            <w:bookmarkStart w:id="29" w:name="_Toc109546230"/>
-            <w:bookmarkStart w:id="30" w:name="_Toc111107995"/>
+            <w:bookmarkStart w:id="25" w:name="_Toc507747250"/>
+            <w:bookmarkStart w:id="26" w:name="_Toc14345915"/>
+            <w:bookmarkStart w:id="27" w:name="_Toc46909568"/>
+            <w:bookmarkStart w:id="28" w:name="_Toc109546230"/>
+            <w:bookmarkStart w:id="29" w:name="_Toc111107995"/>
             <w:r>
               <w:rPr>
                 <w:rFonts w:cs="Times New Roman"/>
@@ -1407,11 +1428,11 @@
               </w:rPr>
               <w:t>7.2.4 Estrutura Física Do Banco De Dados</w:t>
             </w:r>
+            <w:bookmarkEnd w:id="25"/>
             <w:bookmarkEnd w:id="26"/>
             <w:bookmarkEnd w:id="27"/>
             <w:bookmarkEnd w:id="28"/>
             <w:bookmarkEnd w:id="29"/>
-            <w:bookmarkEnd w:id="30"/>
           </w:p>
           <w:p>
             <w:pPr>
@@ -1496,10 +1517,10 @@
                 <w:szCs w:val="22"/>
               </w:rPr>
             </w:pPr>
-            <w:bookmarkStart w:id="31" w:name="_Toc14345921"/>
-            <w:bookmarkStart w:id="32" w:name="_Toc46909569"/>
-            <w:bookmarkStart w:id="33" w:name="_Toc109546231"/>
-            <w:bookmarkStart w:id="34" w:name="_Toc111107996"/>
+            <w:bookmarkStart w:id="30" w:name="_Toc14345921"/>
+            <w:bookmarkStart w:id="31" w:name="_Toc46909569"/>
+            <w:bookmarkStart w:id="32" w:name="_Toc109546231"/>
+            <w:bookmarkStart w:id="33" w:name="_Toc111107996"/>
             <w:r>
               <w:rPr>
                 <w:rFonts w:ascii="Times New Roman" w:hAnsi="Times New Roman" w:cs="Times New Roman"/>
@@ -1509,10 +1530,10 @@
               </w:rPr>
               <w:t>7.3 Análise De Complexidade Algorítmica</w:t>
             </w:r>
+            <w:bookmarkEnd w:id="30"/>
             <w:bookmarkEnd w:id="31"/>
             <w:bookmarkEnd w:id="32"/>
             <w:bookmarkEnd w:id="33"/>
-            <w:bookmarkEnd w:id="34"/>
             <w:r>
               <w:rPr>
                 <w:rFonts w:ascii="Times New Roman" w:hAnsi="Times New Roman" w:cs="Times New Roman"/>
@@ -1592,11 +1613,11 @@
                 <w:szCs w:val="22"/>
               </w:rPr>
             </w:pPr>
-            <w:bookmarkStart w:id="35" w:name="_Toc507747262"/>
-            <w:bookmarkStart w:id="36" w:name="_Toc14345929"/>
-            <w:bookmarkStart w:id="37" w:name="_Toc46909570"/>
-            <w:bookmarkStart w:id="38" w:name="_Toc109546232"/>
-            <w:bookmarkStart w:id="39" w:name="_Toc111107997"/>
+            <w:bookmarkStart w:id="34" w:name="_Toc507747262"/>
+            <w:bookmarkStart w:id="35" w:name="_Toc14345929"/>
+            <w:bookmarkStart w:id="36" w:name="_Toc46909570"/>
+            <w:bookmarkStart w:id="37" w:name="_Toc109546232"/>
+            <w:bookmarkStart w:id="38" w:name="_Toc111107997"/>
             <w:r>
               <w:rPr>
                 <w:rFonts w:ascii="Times New Roman" w:hAnsi="Times New Roman" w:cs="Times New Roman"/>
@@ -1606,11 +1627,11 @@
               </w:rPr>
               <w:t>8 Plano De Testes</w:t>
             </w:r>
+            <w:bookmarkEnd w:id="34"/>
             <w:bookmarkEnd w:id="35"/>
             <w:bookmarkEnd w:id="36"/>
             <w:bookmarkEnd w:id="37"/>
             <w:bookmarkEnd w:id="38"/>
-            <w:bookmarkEnd w:id="39"/>
           </w:p>
           <w:p>
             <w:pPr>
@@ -1688,11 +1709,11 @@
                 <w:szCs w:val="22"/>
               </w:rPr>
             </w:pPr>
-            <w:bookmarkStart w:id="40" w:name="_Toc507747263"/>
-            <w:bookmarkStart w:id="41" w:name="_Toc14345930"/>
-            <w:bookmarkStart w:id="42" w:name="_Toc46909571"/>
-            <w:bookmarkStart w:id="43" w:name="_Toc109546233"/>
-            <w:bookmarkStart w:id="44" w:name="_Toc111107998"/>
+            <w:bookmarkStart w:id="39" w:name="_Toc507747263"/>
+            <w:bookmarkStart w:id="40" w:name="_Toc14345930"/>
+            <w:bookmarkStart w:id="41" w:name="_Toc46909571"/>
+            <w:bookmarkStart w:id="42" w:name="_Toc109546233"/>
+            <w:bookmarkStart w:id="43" w:name="_Toc111107998"/>
             <w:r>
               <w:rPr>
                 <w:rFonts w:ascii="Times New Roman" w:eastAsia="Arial Unicode MS" w:hAnsi="Times New Roman" w:cs="Times New Roman"/>
@@ -1702,11 +1723,11 @@
               </w:rPr>
               <w:t>8.1 Finalidade</w:t>
             </w:r>
+            <w:bookmarkEnd w:id="39"/>
             <w:bookmarkEnd w:id="40"/>
             <w:bookmarkEnd w:id="41"/>
             <w:bookmarkEnd w:id="42"/>
             <w:bookmarkEnd w:id="43"/>
-            <w:bookmarkEnd w:id="44"/>
           </w:p>
           <w:p>
             <w:pPr>
@@ -1791,11 +1812,11 @@
                 <w:szCs w:val="22"/>
               </w:rPr>
             </w:pPr>
-            <w:bookmarkStart w:id="45" w:name="_Toc507747264"/>
-            <w:bookmarkStart w:id="46" w:name="_Toc14345931"/>
-            <w:bookmarkStart w:id="47" w:name="_Toc46909572"/>
-            <w:bookmarkStart w:id="48" w:name="_Toc109546234"/>
-            <w:bookmarkStart w:id="49" w:name="_Toc111107999"/>
+            <w:bookmarkStart w:id="44" w:name="_Toc507747264"/>
+            <w:bookmarkStart w:id="45" w:name="_Toc14345931"/>
+            <w:bookmarkStart w:id="46" w:name="_Toc46909572"/>
+            <w:bookmarkStart w:id="47" w:name="_Toc109546234"/>
+            <w:bookmarkStart w:id="48" w:name="_Toc111107999"/>
             <w:r>
               <w:rPr>
                 <w:rFonts w:ascii="Times New Roman" w:eastAsia="Arial Unicode MS" w:hAnsi="Times New Roman" w:cs="Times New Roman"/>
@@ -1805,11 +1826,11 @@
               </w:rPr>
               <w:t>8.2 Escopo</w:t>
             </w:r>
+            <w:bookmarkEnd w:id="44"/>
             <w:bookmarkEnd w:id="45"/>
             <w:bookmarkEnd w:id="46"/>
             <w:bookmarkEnd w:id="47"/>
             <w:bookmarkEnd w:id="48"/>
-            <w:bookmarkEnd w:id="49"/>
           </w:p>
           <w:p>
             <w:pPr>
@@ -1950,12 +1971,12 @@
                 <w:szCs w:val="22"/>
               </w:rPr>
             </w:pPr>
-            <w:bookmarkStart w:id="50" w:name="_Toc191128985"/>
-            <w:bookmarkStart w:id="51" w:name="_Toc507747266"/>
-            <w:bookmarkStart w:id="52" w:name="_Toc14345933"/>
-            <w:bookmarkStart w:id="53" w:name="_Toc46909574"/>
-            <w:bookmarkStart w:id="54" w:name="_Toc109546236"/>
-            <w:bookmarkStart w:id="55" w:name="_Toc111108001"/>
+            <w:bookmarkStart w:id="49" w:name="_Toc191128985"/>
+            <w:bookmarkStart w:id="50" w:name="_Toc507747266"/>
+            <w:bookmarkStart w:id="51" w:name="_Toc14345933"/>
+            <w:bookmarkStart w:id="52" w:name="_Toc46909574"/>
+            <w:bookmarkStart w:id="53" w:name="_Toc109546236"/>
+            <w:bookmarkStart w:id="54" w:name="_Toc111108001"/>
             <w:r>
               <w:rPr>
                 <w:rFonts w:cs="Times New Roman"/>
@@ -1966,7 +1987,7 @@
               </w:rPr>
               <w:t>8.2.2 Ambiente</w:t>
             </w:r>
-            <w:bookmarkEnd w:id="50"/>
+            <w:bookmarkEnd w:id="49"/>
             <w:r>
               <w:rPr>
                 <w:rFonts w:cs="Times New Roman"/>
@@ -1977,11 +1998,11 @@
               </w:rPr>
               <w:t xml:space="preserve"> Para A Realização Dos Testes</w:t>
             </w:r>
+            <w:bookmarkEnd w:id="50"/>
             <w:bookmarkEnd w:id="51"/>
             <w:bookmarkEnd w:id="52"/>
             <w:bookmarkEnd w:id="53"/>
             <w:bookmarkEnd w:id="54"/>
-            <w:bookmarkEnd w:id="55"/>
             <w:r>
               <w:rPr>
                 <w:rFonts w:cs="Times New Roman"/>
@@ -2070,11 +2091,11 @@
                 <w:szCs w:val="22"/>
               </w:rPr>
             </w:pPr>
-            <w:bookmarkStart w:id="56" w:name="_Toc507747267"/>
-            <w:bookmarkStart w:id="57" w:name="_Toc14345934"/>
-            <w:bookmarkStart w:id="58" w:name="_Toc46909575"/>
-            <w:bookmarkStart w:id="59" w:name="_Toc109546237"/>
-            <w:bookmarkStart w:id="60" w:name="_Toc111108002"/>
+            <w:bookmarkStart w:id="55" w:name="_Toc507747267"/>
+            <w:bookmarkStart w:id="56" w:name="_Toc14345934"/>
+            <w:bookmarkStart w:id="57" w:name="_Toc46909575"/>
+            <w:bookmarkStart w:id="58" w:name="_Toc109546237"/>
+            <w:bookmarkStart w:id="59" w:name="_Toc111108002"/>
             <w:r>
               <w:rPr>
                 <w:rFonts w:ascii="Times New Roman" w:hAnsi="Times New Roman" w:cs="Times New Roman"/>
@@ -2084,11 +2105,11 @@
               </w:rPr>
               <w:t>8.3 Especificação Dos Casos De Testes</w:t>
             </w:r>
+            <w:bookmarkEnd w:id="55"/>
             <w:bookmarkEnd w:id="56"/>
             <w:bookmarkEnd w:id="57"/>
             <w:bookmarkEnd w:id="58"/>
             <w:bookmarkEnd w:id="59"/>
-            <w:bookmarkEnd w:id="60"/>
           </w:p>
           <w:p>
             <w:pPr>
@@ -2167,8 +2188,8 @@
                 <w:szCs w:val="22"/>
               </w:rPr>
             </w:pPr>
-            <w:bookmarkStart w:id="61" w:name="_Toc109546238"/>
-            <w:bookmarkStart w:id="62" w:name="_Toc111108003"/>
+            <w:bookmarkStart w:id="60" w:name="_Toc109546238"/>
+            <w:bookmarkStart w:id="61" w:name="_Toc111108003"/>
             <w:r>
               <w:rPr>
                 <w:rFonts w:ascii="Times New Roman" w:hAnsi="Times New Roman" w:cs="Times New Roman"/>
@@ -2178,8 +2199,8 @@
               </w:rPr>
               <w:t>8.4 Resultados Dos Testes</w:t>
             </w:r>
+            <w:bookmarkEnd w:id="60"/>
             <w:bookmarkEnd w:id="61"/>
-            <w:bookmarkEnd w:id="62"/>
           </w:p>
           <w:p>
             <w:pPr>
@@ -2383,11 +2404,11 @@
                 <w:szCs w:val="22"/>
               </w:rPr>
             </w:pPr>
-            <w:bookmarkStart w:id="63" w:name="_Toc507747275"/>
-            <w:bookmarkStart w:id="64" w:name="_Toc14345942"/>
-            <w:bookmarkStart w:id="65" w:name="_Toc46909583"/>
-            <w:bookmarkStart w:id="66" w:name="_Toc109546240"/>
-            <w:bookmarkStart w:id="67" w:name="_Toc111108005"/>
+            <w:bookmarkStart w:id="62" w:name="_Toc507747275"/>
+            <w:bookmarkStart w:id="63" w:name="_Toc14345942"/>
+            <w:bookmarkStart w:id="64" w:name="_Toc46909583"/>
+            <w:bookmarkStart w:id="65" w:name="_Toc109546240"/>
+            <w:bookmarkStart w:id="66" w:name="_Toc111108005"/>
             <w:r>
               <w:rPr>
                 <w:rFonts w:ascii="Times New Roman" w:eastAsia="Arial Unicode MS" w:hAnsi="Times New Roman" w:cs="Times New Roman"/>
@@ -2397,11 +2418,11 @@
               </w:rPr>
               <w:t>9.1 Metodologia</w:t>
             </w:r>
+            <w:bookmarkEnd w:id="62"/>
             <w:bookmarkEnd w:id="63"/>
             <w:bookmarkEnd w:id="64"/>
             <w:bookmarkEnd w:id="65"/>
             <w:bookmarkEnd w:id="66"/>
-            <w:bookmarkEnd w:id="67"/>
             <w:r>
               <w:rPr>
                 <w:rFonts w:ascii="Times New Roman" w:eastAsia="Arial Unicode MS" w:hAnsi="Times New Roman" w:cs="Times New Roman"/>
@@ -2482,11 +2503,11 @@
                 <w:szCs w:val="22"/>
               </w:rPr>
             </w:pPr>
-            <w:bookmarkStart w:id="68" w:name="_Toc507747276"/>
-            <w:bookmarkStart w:id="69" w:name="_Toc14345943"/>
-            <w:bookmarkStart w:id="70" w:name="_Toc46909584"/>
-            <w:bookmarkStart w:id="71" w:name="_Toc109546241"/>
-            <w:bookmarkStart w:id="72" w:name="_Toc111108006"/>
+            <w:bookmarkStart w:id="67" w:name="_Toc507747276"/>
+            <w:bookmarkStart w:id="68" w:name="_Toc14345943"/>
+            <w:bookmarkStart w:id="69" w:name="_Toc46909584"/>
+            <w:bookmarkStart w:id="70" w:name="_Toc109546241"/>
+            <w:bookmarkStart w:id="71" w:name="_Toc111108006"/>
             <w:r>
               <w:rPr>
                 <w:rFonts w:cs="Times New Roman"/>
@@ -2497,11 +2518,11 @@
               </w:rPr>
               <w:t>9.1.1 Descrição Da Metodologia</w:t>
             </w:r>
+            <w:bookmarkEnd w:id="67"/>
             <w:bookmarkEnd w:id="68"/>
             <w:bookmarkEnd w:id="69"/>
             <w:bookmarkEnd w:id="70"/>
             <w:bookmarkEnd w:id="71"/>
-            <w:bookmarkEnd w:id="72"/>
           </w:p>
           <w:p>
             <w:pPr>
@@ -2573,11 +2594,11 @@
                 <w:szCs w:val="22"/>
               </w:rPr>
             </w:pPr>
-            <w:bookmarkStart w:id="73" w:name="_Toc507747277"/>
-            <w:bookmarkStart w:id="74" w:name="_Toc14345944"/>
-            <w:bookmarkStart w:id="75" w:name="_Toc46909585"/>
-            <w:bookmarkStart w:id="76" w:name="_Toc109546242"/>
-            <w:bookmarkStart w:id="77" w:name="_Toc111108007"/>
+            <w:bookmarkStart w:id="72" w:name="_Toc507747277"/>
+            <w:bookmarkStart w:id="73" w:name="_Toc14345944"/>
+            <w:bookmarkStart w:id="74" w:name="_Toc46909585"/>
+            <w:bookmarkStart w:id="75" w:name="_Toc109546242"/>
+            <w:bookmarkStart w:id="76" w:name="_Toc111108007"/>
             <w:r>
               <w:rPr>
                 <w:rFonts w:cs="Times New Roman"/>
@@ -2588,11 +2609,11 @@
               </w:rPr>
               <w:t>9.1.2 Matriz De Responsabilidade</w:t>
             </w:r>
+            <w:bookmarkEnd w:id="72"/>
             <w:bookmarkEnd w:id="73"/>
             <w:bookmarkEnd w:id="74"/>
             <w:bookmarkEnd w:id="75"/>
             <w:bookmarkEnd w:id="76"/>
-            <w:bookmarkEnd w:id="77"/>
           </w:p>
         </w:tc>
         <w:tc>
@@ -2655,11 +2676,11 @@
                 <w:szCs w:val="22"/>
               </w:rPr>
             </w:pPr>
-            <w:bookmarkStart w:id="78" w:name="_Toc507747278"/>
-            <w:bookmarkStart w:id="79" w:name="_Toc14345945"/>
-            <w:bookmarkStart w:id="80" w:name="_Toc46909586"/>
-            <w:bookmarkStart w:id="81" w:name="_Toc109546243"/>
-            <w:bookmarkStart w:id="82" w:name="_Toc111108008"/>
+            <w:bookmarkStart w:id="77" w:name="_Toc507747278"/>
+            <w:bookmarkStart w:id="78" w:name="_Toc14345945"/>
+            <w:bookmarkStart w:id="79" w:name="_Toc46909586"/>
+            <w:bookmarkStart w:id="80" w:name="_Toc109546243"/>
+            <w:bookmarkStart w:id="81" w:name="_Toc111108008"/>
             <w:r>
               <w:rPr>
                 <w:rFonts w:ascii="Times New Roman" w:hAnsi="Times New Roman" w:cs="Times New Roman"/>
@@ -2669,11 +2690,11 @@
               </w:rPr>
               <w:t>9.2 Treinamento Previsto</w:t>
             </w:r>
+            <w:bookmarkEnd w:id="77"/>
             <w:bookmarkEnd w:id="78"/>
             <w:bookmarkEnd w:id="79"/>
             <w:bookmarkEnd w:id="80"/>
             <w:bookmarkEnd w:id="81"/>
-            <w:bookmarkEnd w:id="82"/>
           </w:p>
           <w:p>
             <w:pPr>
@@ -2749,11 +2770,11 @@
                 <w:szCs w:val="22"/>
               </w:rPr>
             </w:pPr>
-            <w:bookmarkStart w:id="83" w:name="_Toc507747279"/>
-            <w:bookmarkStart w:id="84" w:name="_Toc14345946"/>
-            <w:bookmarkStart w:id="85" w:name="_Toc46909587"/>
-            <w:bookmarkStart w:id="86" w:name="_Toc109546244"/>
-            <w:bookmarkStart w:id="87" w:name="_Toc111108009"/>
+            <w:bookmarkStart w:id="82" w:name="_Toc507747279"/>
+            <w:bookmarkStart w:id="83" w:name="_Toc14345946"/>
+            <w:bookmarkStart w:id="84" w:name="_Toc46909587"/>
+            <w:bookmarkStart w:id="85" w:name="_Toc109546244"/>
+            <w:bookmarkStart w:id="86" w:name="_Toc111108009"/>
             <w:r>
               <w:rPr>
                 <w:rFonts w:ascii="Times New Roman" w:hAnsi="Times New Roman" w:cs="Times New Roman"/>
@@ -2763,11 +2784,11 @@
               </w:rPr>
               <w:t>9.3 Cronograma De Implantação</w:t>
             </w:r>
+            <w:bookmarkEnd w:id="82"/>
             <w:bookmarkEnd w:id="83"/>
             <w:bookmarkEnd w:id="84"/>
             <w:bookmarkEnd w:id="85"/>
             <w:bookmarkEnd w:id="86"/>
-            <w:bookmarkEnd w:id="87"/>
           </w:p>
           <w:p>
             <w:pPr>
@@ -2843,11 +2864,11 @@
                 <w:szCs w:val="22"/>
               </w:rPr>
             </w:pPr>
-            <w:bookmarkStart w:id="88" w:name="_Toc507747280"/>
-            <w:bookmarkStart w:id="89" w:name="_Toc14345947"/>
-            <w:bookmarkStart w:id="90" w:name="_Toc46909588"/>
-            <w:bookmarkStart w:id="91" w:name="_Toc109546245"/>
-            <w:bookmarkStart w:id="92" w:name="_Toc111108010"/>
+            <w:bookmarkStart w:id="87" w:name="_Toc507747280"/>
+            <w:bookmarkStart w:id="88" w:name="_Toc14345947"/>
+            <w:bookmarkStart w:id="89" w:name="_Toc46909588"/>
+            <w:bookmarkStart w:id="90" w:name="_Toc109546245"/>
+            <w:bookmarkStart w:id="91" w:name="_Toc111108010"/>
             <w:r>
               <w:rPr>
                 <w:rFonts w:ascii="Times New Roman" w:hAnsi="Times New Roman" w:cs="Times New Roman"/>
@@ -2857,11 +2878,11 @@
               </w:rPr>
               <w:t>9.4 Recursos De Apoio À Implantação</w:t>
             </w:r>
+            <w:bookmarkEnd w:id="87"/>
             <w:bookmarkEnd w:id="88"/>
             <w:bookmarkEnd w:id="89"/>
             <w:bookmarkEnd w:id="90"/>
             <w:bookmarkEnd w:id="91"/>
-            <w:bookmarkEnd w:id="92"/>
           </w:p>
           <w:p>
             <w:pPr>
@@ -2937,11 +2958,11 @@
                 <w:szCs w:val="22"/>
               </w:rPr>
             </w:pPr>
-            <w:bookmarkStart w:id="93" w:name="_Toc507747281"/>
-            <w:bookmarkStart w:id="94" w:name="_Toc14345948"/>
-            <w:bookmarkStart w:id="95" w:name="_Toc46909589"/>
-            <w:bookmarkStart w:id="96" w:name="_Toc109546246"/>
-            <w:bookmarkStart w:id="97" w:name="_Toc111108011"/>
+            <w:bookmarkStart w:id="92" w:name="_Toc507747281"/>
+            <w:bookmarkStart w:id="93" w:name="_Toc14345948"/>
+            <w:bookmarkStart w:id="94" w:name="_Toc46909589"/>
+            <w:bookmarkStart w:id="95" w:name="_Toc109546246"/>
+            <w:bookmarkStart w:id="96" w:name="_Toc111108011"/>
             <w:r>
               <w:rPr>
                 <w:rFonts w:ascii="Times New Roman" w:hAnsi="Times New Roman" w:cs="Times New Roman"/>
@@ -2951,11 +2972,11 @@
               </w:rPr>
               <w:t>9.5 Visão Da Implantação</w:t>
             </w:r>
+            <w:bookmarkEnd w:id="92"/>
             <w:bookmarkEnd w:id="93"/>
             <w:bookmarkEnd w:id="94"/>
             <w:bookmarkEnd w:id="95"/>
             <w:bookmarkEnd w:id="96"/>
-            <w:bookmarkEnd w:id="97"/>
           </w:p>
         </w:tc>
         <w:tc>
@@ -3069,7 +3090,7 @@
 </file>
 
 <file path=word/endnotes.xml><?xml version="1.0" encoding="utf-8"?>
-<w:endnotes xmlns:wpc="http://schemas.microsoft.com/office/word/2010/wordprocessingCanvas" xmlns:mc="http://schemas.openxmlformats.org/markup-compatibility/2006" xmlns:o="urn:schemas-microsoft-com:office:office" xmlns:r="http://schemas.openxmlformats.org/officeDocument/2006/relationships" xmlns:m="http://schemas.openxmlformats.org/officeDocument/2006/math" xmlns:v="urn:schemas-microsoft-com:vml" xmlns:wp14="http://schemas.microsoft.com/office/word/2010/wordprocessingDrawing" xmlns:wp="http://schemas.openxmlformats.org/drawingml/2006/wordprocessingDrawing" xmlns:w10="urn:schemas-microsoft-com:office:word" xmlns:w="http://schemas.openxmlformats.org/wordprocessingml/2006/main" xmlns:w14="http://schemas.microsoft.com/office/word/2010/wordml" xmlns:w15="http://schemas.microsoft.com/office/word/2012/wordml" xmlns:wpg="http://schemas.microsoft.com/office/word/2010/wordprocessingGroup" xmlns:wpi="http://schemas.microsoft.com/office/word/2010/wordprocessingInk" xmlns:wne="http://schemas.microsoft.com/office/word/2006/wordml" xmlns:wps="http://schemas.microsoft.com/office/word/2010/wordprocessingShape" mc:Ignorable="w14 w15 wp14">
+<w:endnotes xmlns:wpc="http://schemas.microsoft.com/office/word/2010/wordprocessingCanvas" xmlns:cx="http://schemas.microsoft.com/office/drawing/2014/chartex" xmlns:cx1="http://schemas.microsoft.com/office/drawing/2015/9/8/chartex" xmlns:cx2="http://schemas.microsoft.com/office/drawing/2015/10/21/chartex" xmlns:cx3="http://schemas.microsoft.com/office/drawing/2016/5/9/chartex" xmlns:cx4="http://schemas.microsoft.com/office/drawing/2016/5/10/chartex" xmlns:cx5="http://schemas.microsoft.com/office/drawing/2016/5/11/chartex" xmlns:cx6="http://schemas.microsoft.com/office/drawing/2016/5/12/chartex" xmlns:cx7="http://schemas.microsoft.com/office/drawing/2016/5/13/chartex" xmlns:cx8="http://schemas.microsoft.com/office/drawing/2016/5/14/chartex" xmlns:mc="http://schemas.openxmlformats.org/markup-compatibility/2006" xmlns:aink="http://schemas.microsoft.com/office/drawing/2016/ink" xmlns:am3d="http://schemas.microsoft.com/office/drawing/2017/model3d" xmlns:o="urn:schemas-microsoft-com:office:office" xmlns:oel="http://schemas.microsoft.com/office/2019/extlst" xmlns:r="http://schemas.openxmlformats.org/officeDocument/2006/relationships" xmlns:m="http://schemas.openxmlformats.org/officeDocument/2006/math" xmlns:v="urn:schemas-microsoft-com:vml" xmlns:wp14="http://schemas.microsoft.com/office/word/2010/wordprocessingDrawing" xmlns:wp="http://schemas.openxmlformats.org/drawingml/2006/wordprocessingDrawing" xmlns:w10="urn:schemas-microsoft-com:office:word" xmlns:w="http://schemas.openxmlformats.org/wordprocessingml/2006/main" xmlns:w14="http://schemas.microsoft.com/office/word/2010/wordml" xmlns:w15="http://schemas.microsoft.com/office/word/2012/wordml" xmlns:w16cex="http://schemas.microsoft.com/office/word/2018/wordml/cex" xmlns:w16cid="http://schemas.microsoft.com/office/word/2016/wordml/cid" xmlns:w16="http://schemas.microsoft.com/office/word/2018/wordml" xmlns:w16sdtdh="http://schemas.microsoft.com/office/word/2020/wordml/sdtdatahash" xmlns:w16se="http://schemas.microsoft.com/office/word/2015/wordml/symex" xmlns:wpg="http://schemas.microsoft.com/office/word/2010/wordprocessingGroup" xmlns:wpi="http://schemas.microsoft.com/office/word/2010/wordprocessingInk" xmlns:wne="http://schemas.microsoft.com/office/word/2006/wordml" xmlns:wps="http://schemas.microsoft.com/office/word/2010/wordprocessingShape" mc:Ignorable="w14 w15 w16se w16cid w16 w16cex w16sdtdh wp14">
   <w:endnote w:type="separator" w:id="-1">
     <w:p>
       <w:pPr>
@@ -3094,7 +3115,7 @@
 </file>
 
 <file path=word/footnotes.xml><?xml version="1.0" encoding="utf-8"?>
-<w:footnotes xmlns:wpc="http://schemas.microsoft.com/office/word/2010/wordprocessingCanvas" xmlns:mc="http://schemas.openxmlformats.org/markup-compatibility/2006" xmlns:o="urn:schemas-microsoft-com:office:office" xmlns:r="http://schemas.openxmlformats.org/officeDocument/2006/relationships" xmlns:m="http://schemas.openxmlformats.org/officeDocument/2006/math" xmlns:v="urn:schemas-microsoft-com:vml" xmlns:wp14="http://schemas.microsoft.com/office/word/2010/wordprocessingDrawing" xmlns:wp="http://schemas.openxmlformats.org/drawingml/2006/wordprocessingDrawing" xmlns:w10="urn:schemas-microsoft-com:office:word" xmlns:w="http://schemas.openxmlformats.org/wordprocessingml/2006/main" xmlns:w14="http://schemas.microsoft.com/office/word/2010/wordml" xmlns:w15="http://schemas.microsoft.com/office/word/2012/wordml" xmlns:wpg="http://schemas.microsoft.com/office/word/2010/wordprocessingGroup" xmlns:wpi="http://schemas.microsoft.com/office/word/2010/wordprocessingInk" xmlns:wne="http://schemas.microsoft.com/office/word/2006/wordml" xmlns:wps="http://schemas.microsoft.com/office/word/2010/wordprocessingShape" mc:Ignorable="w14 w15 wp14">
+<w:footnotes xmlns:wpc="http://schemas.microsoft.com/office/word/2010/wordprocessingCanvas" xmlns:cx="http://schemas.microsoft.com/office/drawing/2014/chartex" xmlns:cx1="http://schemas.microsoft.com/office/drawing/2015/9/8/chartex" xmlns:cx2="http://schemas.microsoft.com/office/drawing/2015/10/21/chartex" xmlns:cx3="http://schemas.microsoft.com/office/drawing/2016/5/9/chartex" xmlns:cx4="http://schemas.microsoft.com/office/drawing/2016/5/10/chartex" xmlns:cx5="http://schemas.microsoft.com/office/drawing/2016/5/11/chartex" xmlns:cx6="http://schemas.microsoft.com/office/drawing/2016/5/12/chartex" xmlns:cx7="http://schemas.microsoft.com/office/drawing/2016/5/13/chartex" xmlns:cx8="http://schemas.microsoft.com/office/drawing/2016/5/14/chartex" xmlns:mc="http://schemas.openxmlformats.org/markup-compatibility/2006" xmlns:aink="http://schemas.microsoft.com/office/drawing/2016/ink" xmlns:am3d="http://schemas.microsoft.com/office/drawing/2017/model3d" xmlns:o="urn:schemas-microsoft-com:office:office" xmlns:oel="http://schemas.microsoft.com/office/2019/extlst" xmlns:r="http://schemas.openxmlformats.org/officeDocument/2006/relationships" xmlns:m="http://schemas.openxmlformats.org/officeDocument/2006/math" xmlns:v="urn:schemas-microsoft-com:vml" xmlns:wp14="http://schemas.microsoft.com/office/word/2010/wordprocessingDrawing" xmlns:wp="http://schemas.openxmlformats.org/drawingml/2006/wordprocessingDrawing" xmlns:w10="urn:schemas-microsoft-com:office:word" xmlns:w="http://schemas.openxmlformats.org/wordprocessingml/2006/main" xmlns:w14="http://schemas.microsoft.com/office/word/2010/wordml" xmlns:w15="http://schemas.microsoft.com/office/word/2012/wordml" xmlns:w16cex="http://schemas.microsoft.com/office/word/2018/wordml/cex" xmlns:w16cid="http://schemas.microsoft.com/office/word/2016/wordml/cid" xmlns:w16="http://schemas.microsoft.com/office/word/2018/wordml" xmlns:w16sdtdh="http://schemas.microsoft.com/office/word/2020/wordml/sdtdatahash" xmlns:w16se="http://schemas.microsoft.com/office/word/2015/wordml/symex" xmlns:wpg="http://schemas.microsoft.com/office/word/2010/wordprocessingGroup" xmlns:wpi="http://schemas.microsoft.com/office/word/2010/wordprocessingInk" xmlns:wne="http://schemas.microsoft.com/office/word/2006/wordml" xmlns:wps="http://schemas.microsoft.com/office/word/2010/wordprocessingShape" mc:Ignorable="w14 w15 w16se w16cid w16 w16cex w16sdtdh wp14">
   <w:footnote w:type="separator" w:id="-1">
     <w:p>
       <w:pPr>
@@ -3119,7 +3140,7 @@
 </file>
 
 <file path=word/styles.xml><?xml version="1.0" encoding="utf-8"?>
-<w:styles xmlns:mc="http://schemas.openxmlformats.org/markup-compatibility/2006" xmlns:r="http://schemas.openxmlformats.org/officeDocument/2006/relationships" xmlns:w="http://schemas.openxmlformats.org/wordprocessingml/2006/main" xmlns:w14="http://schemas.microsoft.com/office/word/2010/wordml" xmlns:w15="http://schemas.microsoft.com/office/word/2012/wordml" mc:Ignorable="w14 w15">
+<w:styles xmlns:mc="http://schemas.openxmlformats.org/markup-compatibility/2006" xmlns:r="http://schemas.openxmlformats.org/officeDocument/2006/relationships" xmlns:w="http://schemas.openxmlformats.org/wordprocessingml/2006/main" xmlns:w14="http://schemas.microsoft.com/office/word/2010/wordml" xmlns:w15="http://schemas.microsoft.com/office/word/2012/wordml" xmlns:w16cex="http://schemas.microsoft.com/office/word/2018/wordml/cex" xmlns:w16cid="http://schemas.microsoft.com/office/word/2016/wordml/cid" xmlns:w16="http://schemas.microsoft.com/office/word/2018/wordml" xmlns:w16sdtdh="http://schemas.microsoft.com/office/word/2020/wordml/sdtdatahash" xmlns:w16se="http://schemas.microsoft.com/office/word/2015/wordml/symex" mc:Ignorable="w14 w15 w16se w16cid w16 w16cex w16sdtdh">
   <w:docDefaults>
     <w:rPrDefault>
       <w:rPr>
@@ -3135,7 +3156,7 @@
       </w:pPr>
     </w:pPrDefault>
   </w:docDefaults>
-  <w:latentStyles w:defLockedState="0" w:defUIPriority="99" w:defSemiHidden="0" w:defUnhideWhenUsed="0" w:defQFormat="0" w:count="371">
+  <w:latentStyles w:defLockedState="0" w:defUIPriority="99" w:defSemiHidden="0" w:defUnhideWhenUsed="0" w:defQFormat="0" w:count="376">
     <w:lsdException w:name="Normal" w:uiPriority="0" w:qFormat="1"/>
     <w:lsdException w:name="heading 1" w:uiPriority="9" w:qFormat="1"/>
     <w:lsdException w:name="heading 2" w:semiHidden="1" w:uiPriority="9" w:unhideWhenUsed="1" w:qFormat="1"/>
@@ -3241,7 +3262,6 @@
     <w:lsdException w:name="HTML Sample" w:semiHidden="1" w:unhideWhenUsed="1"/>
     <w:lsdException w:name="HTML Typewriter" w:semiHidden="1" w:unhideWhenUsed="1"/>
     <w:lsdException w:name="HTML Variable" w:semiHidden="1" w:unhideWhenUsed="1"/>
-    <w:lsdException w:name="Normal Table" w:semiHidden="1" w:unhideWhenUsed="1"/>
     <w:lsdException w:name="annotation subject" w:semiHidden="1" w:unhideWhenUsed="1"/>
     <w:lsdException w:name="No List" w:semiHidden="1" w:unhideWhenUsed="1"/>
     <w:lsdException w:name="Outline List 1" w:semiHidden="1" w:unhideWhenUsed="1"/>
@@ -3284,11 +3304,8 @@
     <w:lsdException w:name="Table Contemporary" w:semiHidden="1" w:unhideWhenUsed="1"/>
     <w:lsdException w:name="Table Elegant" w:semiHidden="1" w:unhideWhenUsed="1"/>
     <w:lsdException w:name="Table Professional" w:semiHidden="1" w:unhideWhenUsed="1"/>
-    <w:lsdException w:name="Table Subtle 1" w:semiHidden="1" w:unhideWhenUsed="1"/>
     <w:lsdException w:name="Table Subtle 2" w:semiHidden="1" w:unhideWhenUsed="1"/>
     <w:lsdException w:name="Table Web 1" w:semiHidden="1" w:unhideWhenUsed="1"/>
-    <w:lsdException w:name="Table Web 2" w:semiHidden="1" w:unhideWhenUsed="1"/>
-    <w:lsdException w:name="Table Web 3" w:semiHidden="1" w:unhideWhenUsed="1"/>
     <w:lsdException w:name="Balloon Text" w:semiHidden="1" w:unhideWhenUsed="1"/>
     <w:lsdException w:name="Table Grid" w:uiPriority="39"/>
     <w:lsdException w:name="Table Theme" w:semiHidden="1" w:unhideWhenUsed="1"/>
@@ -3507,6 +3524,11 @@
     <w:lsdException w:name="List Table 5 Dark Accent 6" w:uiPriority="50"/>
     <w:lsdException w:name="List Table 6 Colorful Accent 6" w:uiPriority="51"/>
     <w:lsdException w:name="List Table 7 Colorful Accent 6" w:uiPriority="52"/>
+    <w:lsdException w:name="Mention" w:semiHidden="1" w:unhideWhenUsed="1"/>
+    <w:lsdException w:name="Smart Hyperlink" w:semiHidden="1" w:unhideWhenUsed="1"/>
+    <w:lsdException w:name="Hashtag" w:semiHidden="1" w:unhideWhenUsed="1"/>
+    <w:lsdException w:name="Unresolved Mention" w:semiHidden="1" w:unhideWhenUsed="1"/>
+    <w:lsdException w:name="Smart Link" w:semiHidden="1" w:unhideWhenUsed="1"/>
   </w:latentStyles>
   <w:style w:type="paragraph" w:default="1" w:styleId="Normal">
     <w:name w:val="Normal"/>

</xml_diff>